<commit_message>
cbnst 10 practical correction
</commit_message>
<xml_diff>
--- a/CBNST/Unit 02/Practical-pdf/10_guassSeidelMethod.docx
+++ b/CBNST/Unit 02/Practical-pdf/10_guassSeidelMethod.docx
@@ -1,6 +1,6 @@
 
 <file path=word/document.xml><?xml version="1.0" encoding="utf-8"?>
-<w:document xmlns:ve="http://schemas.openxmlformats.org/markup-compatibility/2006" xmlns:o="urn:schemas-microsoft-com:office:office" xmlns:r="http://schemas.openxmlformats.org/officeDocument/2006/relationships" xmlns:m="http://schemas.openxmlformats.org/officeDocument/2006/math" xmlns:v="urn:schemas-microsoft-com:vml" xmlns:wp="http://schemas.openxmlformats.org/drawingml/2006/wordprocessingDrawing" xmlns:w10="urn:schemas-microsoft-com:office:word" xmlns:w="http://schemas.openxmlformats.org/wordprocessingml/2006/main" xmlns:wne="http://schemas.microsoft.com/office/word/2006/wordml">
+<w:document xmlns:wpc="http://schemas.microsoft.com/office/word/2010/wordprocessingCanvas" xmlns:mc="http://schemas.openxmlformats.org/markup-compatibility/2006" xmlns:o="urn:schemas-microsoft-com:office:office" xmlns:r="http://schemas.openxmlformats.org/officeDocument/2006/relationships" xmlns:m="http://schemas.openxmlformats.org/officeDocument/2006/math" xmlns:v="urn:schemas-microsoft-com:vml" xmlns:wp14="http://schemas.microsoft.com/office/word/2010/wordprocessingDrawing" xmlns:wp="http://schemas.openxmlformats.org/drawingml/2006/wordprocessingDrawing" xmlns:w="http://schemas.openxmlformats.org/wordprocessingml/2006/main" xmlns:w14="http://schemas.microsoft.com/office/word/2010/wordml" xmlns:w10="urn:schemas-microsoft-com:office:word" xmlns:w15="http://schemas.microsoft.com/office/word/2012/wordml" xmlns:wpg="http://schemas.microsoft.com/office/word/2010/wordprocessingGroup" xmlns:wpi="http://schemas.microsoft.com/office/word/2010/wordprocessingInk" xmlns:wne="http://schemas.microsoft.com/office/word/2006/wordml" xmlns:wps="http://schemas.microsoft.com/office/word/2010/wordprocessingShape" xmlns:wpsCustomData="http://www.wps.cn/officeDocument/2013/wpsCustomData" mc:Ignorable="w14 w15 wp14">
   <w:body>
     <w:p>
       <w:pPr>
@@ -101,39 +101,7 @@
           <w:sz w:val="28"/>
           <w:szCs w:val="28"/>
         </w:rPr>
-        <w:t>Date:</w:t>
-      </w:r>
-      <w:r>
-        <w:rPr>
-          <w:rFonts w:ascii="Times New Roman" w:hAnsi="Times New Roman" w:cs="Times New Roman"/>
-          <w:sz w:val="28"/>
-          <w:szCs w:val="28"/>
-        </w:rPr>
-        <w:t xml:space="preserve"> December</w:t>
-      </w:r>
-      <w:r>
-        <w:rPr>
-          <w:rFonts w:ascii="Times New Roman" w:hAnsi="Times New Roman" w:cs="Times New Roman"/>
-          <w:sz w:val="28"/>
-          <w:szCs w:val="28"/>
-        </w:rPr>
-        <w:t xml:space="preserve"> </w:t>
-      </w:r>
-      <w:r>
-        <w:rPr>
-          <w:rFonts w:ascii="Times New Roman" w:hAnsi="Times New Roman" w:cs="Times New Roman"/>
-          <w:sz w:val="28"/>
-          <w:szCs w:val="28"/>
-        </w:rPr>
-        <w:t>1</w:t>
-      </w:r>
-      <w:r>
-        <w:rPr>
-          <w:rFonts w:ascii="Times New Roman" w:hAnsi="Times New Roman" w:cs="Times New Roman"/>
-          <w:sz w:val="28"/>
-          <w:szCs w:val="28"/>
-        </w:rPr>
-        <w:t>2, 2021</w:t>
+        <w:t>Date: December 12, 2021</w:t>
       </w:r>
     </w:p>
     <w:p>
@@ -166,19 +134,22 @@
           <w:szCs w:val="28"/>
           <w:u w:val="single"/>
         </w:rPr>
-        <w:t xml:space="preserve">Practical 09: </w:t>
-      </w:r>
-      <w:r>
-        <w:rPr>
-          <w:rFonts w:ascii="Times New Roman" w:hAnsi="Times New Roman" w:cs="Times New Roman"/>
+        <w:t xml:space="preserve">Practical </w:t>
+      </w:r>
+      <w:r>
+        <w:rPr>
+          <w:rFonts w:hint="default" w:ascii="Times New Roman" w:hAnsi="Times New Roman" w:cs="Times New Roman"/>
           <w:b/>
           <w:bCs/>
           <w:sz w:val="28"/>
           <w:szCs w:val="28"/>
           <w:u w:val="single"/>
-        </w:rPr>
-        <w:t>Guass Seidel</w:t>
-      </w:r>
+          <w:lang w:val="en-US"/>
+        </w:rPr>
+        <w:t>1</w:t>
+      </w:r>
+      <w:bookmarkStart w:id="0" w:name="_GoBack"/>
+      <w:bookmarkEnd w:id="0"/>
       <w:r>
         <w:rPr>
           <w:rFonts w:ascii="Times New Roman" w:hAnsi="Times New Roman" w:cs="Times New Roman"/>
@@ -188,7 +159,7 @@
           <w:szCs w:val="28"/>
           <w:u w:val="single"/>
         </w:rPr>
-        <w:t>’s Iteration Method</w:t>
+        <w:t>0: Guass Seidel’s Iteration Method</w:t>
       </w:r>
     </w:p>
     <w:p>
@@ -232,61 +203,7 @@
           <w:sz w:val="28"/>
           <w:szCs w:val="28"/>
         </w:rPr>
-        <w:t>To find root of the system equation using</w:t>
-      </w:r>
-      <w:r>
-        <w:rPr>
-          <w:rFonts w:ascii="Times New Roman" w:hAnsi="Times New Roman" w:cs="Times New Roman"/>
-          <w:bCs/>
-          <w:sz w:val="28"/>
-          <w:szCs w:val="28"/>
-        </w:rPr>
-        <w:t xml:space="preserve"> </w:t>
-      </w:r>
-      <w:r>
-        <w:rPr>
-          <w:rFonts w:ascii="Times New Roman" w:hAnsi="Times New Roman" w:cs="Times New Roman"/>
-          <w:bCs/>
-          <w:sz w:val="28"/>
-          <w:szCs w:val="28"/>
-        </w:rPr>
-        <w:t xml:space="preserve"> </w:t>
-      </w:r>
-      <w:r>
-        <w:rPr>
-          <w:rFonts w:ascii="Times New Roman" w:hAnsi="Times New Roman" w:cs="Times New Roman"/>
-          <w:bCs/>
-          <w:sz w:val="28"/>
-          <w:szCs w:val="28"/>
-        </w:rPr>
-        <w:t>Guass Seidel’s</w:t>
-      </w:r>
-      <w:r>
-        <w:rPr>
-          <w:rFonts w:ascii="Times New Roman" w:hAnsi="Times New Roman" w:cs="Times New Roman"/>
-          <w:bCs/>
-          <w:sz w:val="28"/>
-          <w:szCs w:val="28"/>
-        </w:rPr>
-        <w:t xml:space="preserve"> </w:t>
-      </w:r>
-      <w:r>
-        <w:rPr>
-          <w:rFonts w:ascii="Times New Roman" w:hAnsi="Times New Roman" w:cs="Times New Roman"/>
-          <w:bCs/>
-          <w:sz w:val="28"/>
-          <w:szCs w:val="28"/>
-        </w:rPr>
-        <w:t xml:space="preserve"> </w:t>
-      </w:r>
-      <w:r>
-        <w:rPr>
-          <w:rFonts w:ascii="Times New Roman" w:hAnsi="Times New Roman" w:cs="Times New Roman"/>
-          <w:bCs/>
-          <w:sz w:val="28"/>
-          <w:szCs w:val="28"/>
-        </w:rPr>
-        <w:t>Iteration method.</w:t>
+        <w:t>To find root of the system equation using  Guass Seidel’s  Iteration method.</w:t>
       </w:r>
     </w:p>
     <w:p>
@@ -465,23 +382,7 @@
           <w:sz w:val="28"/>
           <w:szCs w:val="28"/>
         </w:rPr>
-        <w:t>Apply iteration method in loop</w:t>
-      </w:r>
-      <w:r>
-        <w:rPr>
-          <w:rFonts w:ascii="Times New Roman" w:hAnsi="Times New Roman" w:cs="Times New Roman"/>
-          <w:sz w:val="28"/>
-          <w:szCs w:val="28"/>
-        </w:rPr>
-        <w:t xml:space="preserve"> with immediate updation</w:t>
-      </w:r>
-      <w:r>
-        <w:rPr>
-          <w:rFonts w:ascii="Times New Roman" w:hAnsi="Times New Roman" w:cs="Times New Roman"/>
-          <w:sz w:val="28"/>
-          <w:szCs w:val="28"/>
-        </w:rPr>
-        <w:t>:</w:t>
+        <w:t>Apply iteration method in loop with immediate updation:</w:t>
       </w:r>
     </w:p>
     <w:p>
@@ -500,6 +401,13 @@
           <w:szCs w:val="28"/>
         </w:rPr>
         <w:tab/>
+      </w:r>
+      <w:r>
+        <w:rPr>
+          <w:rFonts w:ascii="Times New Roman" w:hAnsi="Times New Roman" w:cs="Times New Roman"/>
+          <w:sz w:val="28"/>
+          <w:szCs w:val="28"/>
+        </w:rPr>
         <w:t>x=f(y0,z0)</w:t>
       </w:r>
     </w:p>
@@ -519,15 +427,14 @@
           <w:szCs w:val="28"/>
         </w:rPr>
         <w:tab/>
-        <w:t>y=f(z0,x</w:t>
-      </w:r>
-      <w:r>
-        <w:rPr>
-          <w:rFonts w:ascii="Times New Roman" w:hAnsi="Times New Roman" w:cs="Times New Roman"/>
-          <w:sz w:val="28"/>
-          <w:szCs w:val="28"/>
-        </w:rPr>
-        <w:t>)</w:t>
+      </w:r>
+      <w:r>
+        <w:rPr>
+          <w:rFonts w:ascii="Times New Roman" w:hAnsi="Times New Roman" w:cs="Times New Roman"/>
+          <w:sz w:val="28"/>
+          <w:szCs w:val="28"/>
+        </w:rPr>
+        <w:t>y=f(z0,x)</w:t>
       </w:r>
     </w:p>
     <w:p>
@@ -546,15 +453,14 @@
           <w:szCs w:val="28"/>
         </w:rPr>
         <w:tab/>
-        <w:t>z=f(x,y</w:t>
-      </w:r>
-      <w:r>
-        <w:rPr>
-          <w:rFonts w:ascii="Times New Roman" w:hAnsi="Times New Roman" w:cs="Times New Roman"/>
-          <w:sz w:val="28"/>
-          <w:szCs w:val="28"/>
-        </w:rPr>
-        <w:t>)</w:t>
+      </w:r>
+      <w:r>
+        <w:rPr>
+          <w:rFonts w:ascii="Times New Roman" w:hAnsi="Times New Roman" w:cs="Times New Roman"/>
+          <w:sz w:val="28"/>
+          <w:szCs w:val="28"/>
+        </w:rPr>
+        <w:t>z=f(x,y)</w:t>
       </w:r>
     </w:p>
     <w:p>
@@ -573,6 +479,13 @@
           <w:szCs w:val="28"/>
         </w:rPr>
         <w:tab/>
+      </w:r>
+      <w:r>
+        <w:rPr>
+          <w:rFonts w:ascii="Times New Roman" w:hAnsi="Times New Roman" w:cs="Times New Roman"/>
+          <w:sz w:val="28"/>
+          <w:szCs w:val="28"/>
+        </w:rPr>
         <w:t>x=x0</w:t>
       </w:r>
     </w:p>
@@ -592,6 +505,13 @@
           <w:szCs w:val="28"/>
         </w:rPr>
         <w:tab/>
+      </w:r>
+      <w:r>
+        <w:rPr>
+          <w:rFonts w:ascii="Times New Roman" w:hAnsi="Times New Roman" w:cs="Times New Roman"/>
+          <w:sz w:val="28"/>
+          <w:szCs w:val="28"/>
+        </w:rPr>
         <w:t>y=y0</w:t>
       </w:r>
     </w:p>
@@ -611,6 +531,13 @@
           <w:szCs w:val="28"/>
         </w:rPr>
         <w:tab/>
+      </w:r>
+      <w:r>
+        <w:rPr>
+          <w:rFonts w:ascii="Times New Roman" w:hAnsi="Times New Roman" w:cs="Times New Roman"/>
+          <w:sz w:val="28"/>
+          <w:szCs w:val="28"/>
+        </w:rPr>
         <w:t>z=z0</w:t>
       </w:r>
     </w:p>
@@ -648,6 +575,13 @@
           <w:szCs w:val="28"/>
         </w:rPr>
         <w:tab/>
+      </w:r>
+      <w:r>
+        <w:rPr>
+          <w:rFonts w:ascii="Times New Roman" w:hAnsi="Times New Roman" w:cs="Times New Roman"/>
+          <w:sz w:val="28"/>
+          <w:szCs w:val="28"/>
+        </w:rPr>
         <w:t>Terminate Loop</w:t>
       </w:r>
     </w:p>
@@ -685,6 +619,13 @@
           <w:szCs w:val="28"/>
         </w:rPr>
         <w:tab/>
+      </w:r>
+      <w:r>
+        <w:rPr>
+          <w:rFonts w:ascii="Times New Roman" w:hAnsi="Times New Roman" w:cs="Times New Roman"/>
+          <w:sz w:val="28"/>
+          <w:szCs w:val="28"/>
+        </w:rPr>
         <w:t>for(i= n-1; i&gt;=0; i--){</w:t>
       </w:r>
     </w:p>
@@ -945,7 +886,6 @@
           <w:sz w:val="28"/>
           <w:szCs w:val="28"/>
         </w:rPr>
-        <w:lastRenderedPageBreak/>
         <w:t xml:space="preserve">    CBNST Page No.454</w:t>
       </w:r>
     </w:p>
@@ -1662,7 +1602,6 @@
           <w:sz w:val="28"/>
           <w:szCs w:val="28"/>
         </w:rPr>
-        <w:lastRenderedPageBreak/>
         <w:t xml:space="preserve">    scanf(" %f", &amp;allErr);</w:t>
       </w:r>
     </w:p>
@@ -2335,7 +2274,6 @@
           <w:sz w:val="24"/>
           <w:szCs w:val="24"/>
         </w:rPr>
-        <w:lastRenderedPageBreak/>
         <w:t>a[1][1] = 11</w:t>
       </w:r>
     </w:p>
@@ -2798,59 +2736,21 @@
       </w:r>
     </w:p>
     <w:sectPr>
-      <w:headerReference w:type="default" r:id="rId8"/>
+      <w:headerReference r:id="rId3" w:type="default"/>
       <w:pgSz w:w="11906" w:h="16838"/>
       <w:pgMar w:top="1296" w:right="360" w:bottom="1296" w:left="1080" w:header="720" w:footer="720" w:gutter="0"/>
-      <w:cols w:space="720"/>
-      <w:docGrid w:linePitch="360"/>
+      <w:cols w:space="720" w:num="1"/>
+      <w:docGrid w:linePitch="360" w:charSpace="0"/>
     </w:sectPr>
   </w:body>
 </w:document>
 </file>
 
-<file path=word/endnotes.xml><?xml version="1.0" encoding="utf-8"?>
-<w:endnotes xmlns:ve="http://schemas.openxmlformats.org/markup-compatibility/2006" xmlns:o="urn:schemas-microsoft-com:office:office" xmlns:r="http://schemas.openxmlformats.org/officeDocument/2006/relationships" xmlns:m="http://schemas.openxmlformats.org/officeDocument/2006/math" xmlns:v="urn:schemas-microsoft-com:vml" xmlns:wp="http://schemas.openxmlformats.org/drawingml/2006/wordprocessingDrawing" xmlns:w10="urn:schemas-microsoft-com:office:word" xmlns:w="http://schemas.openxmlformats.org/wordprocessingml/2006/main" xmlns:wne="http://schemas.microsoft.com/office/word/2006/wordml">
-  <w:endnote w:type="separator" w:id="0">
-    <w:p>
-      <w:r>
-        <w:separator/>
-      </w:r>
-    </w:p>
-  </w:endnote>
-  <w:endnote w:type="continuationSeparator" w:id="1">
-    <w:p>
-      <w:r>
-        <w:continuationSeparator/>
-      </w:r>
-    </w:p>
-  </w:endnote>
-</w:endnotes>
-</file>
-
-<file path=word/footnotes.xml><?xml version="1.0" encoding="utf-8"?>
-<w:footnotes xmlns:ve="http://schemas.openxmlformats.org/markup-compatibility/2006" xmlns:o="urn:schemas-microsoft-com:office:office" xmlns:r="http://schemas.openxmlformats.org/officeDocument/2006/relationships" xmlns:m="http://schemas.openxmlformats.org/officeDocument/2006/math" xmlns:v="urn:schemas-microsoft-com:vml" xmlns:wp="http://schemas.openxmlformats.org/drawingml/2006/wordprocessingDrawing" xmlns:w10="urn:schemas-microsoft-com:office:word" xmlns:w="http://schemas.openxmlformats.org/wordprocessingml/2006/main" xmlns:wne="http://schemas.microsoft.com/office/word/2006/wordml">
-  <w:footnote w:type="separator" w:id="0">
-    <w:p>
-      <w:r>
-        <w:separator/>
-      </w:r>
-    </w:p>
-  </w:footnote>
-  <w:footnote w:type="continuationSeparator" w:id="1">
-    <w:p>
-      <w:r>
-        <w:continuationSeparator/>
-      </w:r>
-    </w:p>
-  </w:footnote>
-</w:footnotes>
-</file>
-
 <file path=word/header1.xml><?xml version="1.0" encoding="utf-8"?>
-<w:hdr xmlns:ve="http://schemas.openxmlformats.org/markup-compatibility/2006" xmlns:o="urn:schemas-microsoft-com:office:office" xmlns:r="http://schemas.openxmlformats.org/officeDocument/2006/relationships" xmlns:m="http://schemas.openxmlformats.org/officeDocument/2006/math" xmlns:v="urn:schemas-microsoft-com:vml" xmlns:wp="http://schemas.openxmlformats.org/drawingml/2006/wordprocessingDrawing" xmlns:w10="urn:schemas-microsoft-com:office:word" xmlns:w="http://schemas.openxmlformats.org/wordprocessingml/2006/main" xmlns:wne="http://schemas.microsoft.com/office/word/2006/wordml">
+<w:hdr xmlns:wpc="http://schemas.microsoft.com/office/word/2010/wordprocessingCanvas" xmlns:mc="http://schemas.openxmlformats.org/markup-compatibility/2006" xmlns:o="urn:schemas-microsoft-com:office:office" xmlns:r="http://schemas.openxmlformats.org/officeDocument/2006/relationships" xmlns:m="http://schemas.openxmlformats.org/officeDocument/2006/math" xmlns:v="urn:schemas-microsoft-com:vml" xmlns:wp14="http://schemas.microsoft.com/office/word/2010/wordprocessingDrawing" xmlns:wp="http://schemas.openxmlformats.org/drawingml/2006/wordprocessingDrawing" xmlns:w10="urn:schemas-microsoft-com:office:word" xmlns:w="http://schemas.openxmlformats.org/wordprocessingml/2006/main" xmlns:w14="http://schemas.microsoft.com/office/word/2010/wordml" xmlns:w15="http://schemas.microsoft.com/office/word/2012/wordml" xmlns:wpg="http://schemas.microsoft.com/office/word/2010/wordprocessingGroup" xmlns:wpi="http://schemas.microsoft.com/office/word/2010/wordprocessingInk" xmlns:wne="http://schemas.microsoft.com/office/word/2006/wordml" xmlns:wps="http://schemas.microsoft.com/office/word/2010/wordprocessingShape" xmlns:wpsCustomData="http://www.wps.cn/officeDocument/2013/wpsCustomData" mc:Ignorable="w14 w15 wp14">
   <w:p>
     <w:pPr>
-      <w:pStyle w:val="Header"/>
+      <w:pStyle w:val="4"/>
       <w:jc w:val="right"/>
       <w:rPr>
         <w:rFonts w:ascii="Times New Roman" w:hAnsi="Times New Roman" w:cs="Times New Roman"/>
@@ -2863,19 +2763,19 @@
 </file>
 
 <file path=word/numbering.xml><?xml version="1.0" encoding="utf-8"?>
-<w:numbering xmlns:ve="http://schemas.openxmlformats.org/markup-compatibility/2006" xmlns:o="urn:schemas-microsoft-com:office:office" xmlns:r="http://schemas.openxmlformats.org/officeDocument/2006/relationships" xmlns:m="http://schemas.openxmlformats.org/officeDocument/2006/math" xmlns:v="urn:schemas-microsoft-com:vml" xmlns:wp="http://schemas.openxmlformats.org/drawingml/2006/wordprocessingDrawing" xmlns:w10="urn:schemas-microsoft-com:office:word" xmlns:w="http://schemas.openxmlformats.org/wordprocessingml/2006/main" xmlns:wne="http://schemas.microsoft.com/office/word/2006/wordml">
+<w:numbering xmlns:wpc="http://schemas.microsoft.com/office/word/2010/wordprocessingCanvas" xmlns:mc="http://schemas.openxmlformats.org/markup-compatibility/2006" xmlns:o="urn:schemas-microsoft-com:office:office" xmlns:r="http://schemas.openxmlformats.org/officeDocument/2006/relationships" xmlns:m="http://schemas.openxmlformats.org/officeDocument/2006/math" xmlns:v="urn:schemas-microsoft-com:vml" xmlns:wp14="http://schemas.microsoft.com/office/word/2010/wordprocessingDrawing" xmlns:wp="http://schemas.openxmlformats.org/drawingml/2006/wordprocessingDrawing" xmlns:w10="urn:schemas-microsoft-com:office:word" xmlns:w="http://schemas.openxmlformats.org/wordprocessingml/2006/main" xmlns:w14="http://schemas.microsoft.com/office/word/2010/wordml" xmlns:wpg="http://schemas.microsoft.com/office/word/2010/wordprocessingGroup" xmlns:wpi="http://schemas.microsoft.com/office/word/2010/wordprocessingInk" xmlns:wne="http://schemas.microsoft.com/office/word/2006/wordml" xmlns:wps="http://schemas.microsoft.com/office/word/2010/wordprocessingShape" xmlns:wpsCustomData="http://www.wps.cn/officeDocument/2013/wpsCustomData" mc:Ignorable="w14 wp14">
   <w:abstractNum w:abstractNumId="0">
     <w:nsid w:val="B3E05AF6"/>
     <w:multiLevelType w:val="multilevel"/>
     <w:tmpl w:val="B3E05AF6"/>
-    <w:lvl w:ilvl="0">
+    <w:lvl w:ilvl="0" w:tentative="0">
       <w:start w:val="4"/>
       <w:numFmt w:val="decimal"/>
       <w:suff w:val="space"/>
       <w:lvlText w:val="%1."/>
       <w:lvlJc w:val="left"/>
     </w:lvl>
-    <w:lvl w:ilvl="1">
+    <w:lvl w:ilvl="1" w:tentative="0">
       <w:start w:val="1"/>
       <w:numFmt w:val="lowerLetter"/>
       <w:lvlText w:val="%2)"/>
@@ -2890,7 +2790,7 @@
         <w:rFonts w:hint="default"/>
       </w:rPr>
     </w:lvl>
-    <w:lvl w:ilvl="2">
+    <w:lvl w:ilvl="2" w:tentative="0">
       <w:start w:val="1"/>
       <w:numFmt w:val="lowerRoman"/>
       <w:lvlText w:val="%3."/>
@@ -2905,7 +2805,7 @@
         <w:rFonts w:hint="default"/>
       </w:rPr>
     </w:lvl>
-    <w:lvl w:ilvl="3">
+    <w:lvl w:ilvl="3" w:tentative="0">
       <w:start w:val="1"/>
       <w:numFmt w:val="decimal"/>
       <w:lvlText w:val="%4."/>
@@ -2920,7 +2820,7 @@
         <w:rFonts w:hint="default"/>
       </w:rPr>
     </w:lvl>
-    <w:lvl w:ilvl="4">
+    <w:lvl w:ilvl="4" w:tentative="0">
       <w:start w:val="1"/>
       <w:numFmt w:val="lowerLetter"/>
       <w:lvlText w:val="%5)"/>
@@ -2935,7 +2835,7 @@
         <w:rFonts w:hint="default"/>
       </w:rPr>
     </w:lvl>
-    <w:lvl w:ilvl="5">
+    <w:lvl w:ilvl="5" w:tentative="0">
       <w:start w:val="1"/>
       <w:numFmt w:val="lowerRoman"/>
       <w:lvlText w:val="%6."/>
@@ -2950,7 +2850,7 @@
         <w:rFonts w:hint="default"/>
       </w:rPr>
     </w:lvl>
-    <w:lvl w:ilvl="6">
+    <w:lvl w:ilvl="6" w:tentative="0">
       <w:start w:val="1"/>
       <w:numFmt w:val="decimal"/>
       <w:lvlText w:val="%7."/>
@@ -2965,7 +2865,7 @@
         <w:rFonts w:hint="default"/>
       </w:rPr>
     </w:lvl>
-    <w:lvl w:ilvl="7">
+    <w:lvl w:ilvl="7" w:tentative="0">
       <w:start w:val="1"/>
       <w:numFmt w:val="lowerLetter"/>
       <w:lvlText w:val="%8)"/>
@@ -2980,7 +2880,7 @@
         <w:rFonts w:hint="default"/>
       </w:rPr>
     </w:lvl>
-    <w:lvl w:ilvl="8">
+    <w:lvl w:ilvl="8" w:tentative="0">
       <w:start w:val="1"/>
       <w:numFmt w:val="lowerRoman"/>
       <w:lvlText w:val="%9."/>
@@ -3003,175 +2903,288 @@
 </file>
 
 <file path=word/styles.xml><?xml version="1.0" encoding="utf-8"?>
-<w:styles xmlns:r="http://schemas.openxmlformats.org/officeDocument/2006/relationships" xmlns:w="http://schemas.openxmlformats.org/wordprocessingml/2006/main">
+<w:styles xmlns:mc="http://schemas.openxmlformats.org/markup-compatibility/2006" xmlns:o="urn:schemas-microsoft-com:office:office" xmlns:r="http://schemas.openxmlformats.org/officeDocument/2006/relationships" xmlns:m="http://schemas.openxmlformats.org/officeDocument/2006/math" xmlns:v="urn:schemas-microsoft-com:vml" xmlns:w="http://schemas.openxmlformats.org/wordprocessingml/2006/main" xmlns:w14="http://schemas.microsoft.com/office/word/2010/wordml" xmlns:w10="urn:schemas-microsoft-com:office:word" xmlns:sl="http://schemas.openxmlformats.org/schemaLibrary/2006/main" xmlns:wpsCustomData="http://www.wps.cn/officeDocument/2013/wpsCustomData" mc:Ignorable="w14">
   <w:docDefaults>
     <w:rPrDefault>
       <w:rPr>
-        <w:rFonts w:ascii="Times New Roman" w:eastAsia="SimSun" w:hAnsi="Times New Roman" w:cs="Times New Roman"/>
-        <w:lang w:val="en-US" w:eastAsia="en-US" w:bidi="ar-SA"/>
+        <w:rFonts w:ascii="Times New Roman" w:hAnsi="Times New Roman" w:eastAsia="SimSun" w:cs="Times New Roman"/>
       </w:rPr>
     </w:rPrDefault>
     <w:pPrDefault/>
   </w:docDefaults>
-  <w:latentStyles w:defLockedState="0" w:defUIPriority="0" w:defSemiHidden="0" w:defUnhideWhenUsed="0" w:defQFormat="0" w:count="267">
-    <w:lsdException w:name="Normal" w:qFormat="1"/>
-    <w:lsdException w:name="heading 1" w:qFormat="1"/>
-    <w:lsdException w:name="heading 2" w:semiHidden="1" w:unhideWhenUsed="1" w:qFormat="1"/>
-    <w:lsdException w:name="heading 3" w:semiHidden="1" w:unhideWhenUsed="1" w:qFormat="1"/>
-    <w:lsdException w:name="heading 4" w:semiHidden="1" w:unhideWhenUsed="1" w:qFormat="1"/>
-    <w:lsdException w:name="heading 5" w:semiHidden="1" w:unhideWhenUsed="1" w:qFormat="1"/>
-    <w:lsdException w:name="heading 6" w:semiHidden="1" w:unhideWhenUsed="1" w:qFormat="1"/>
-    <w:lsdException w:name="heading 7" w:semiHidden="1" w:unhideWhenUsed="1" w:qFormat="1"/>
-    <w:lsdException w:name="heading 8" w:semiHidden="1" w:unhideWhenUsed="1" w:qFormat="1"/>
-    <w:lsdException w:name="heading 9" w:semiHidden="1" w:unhideWhenUsed="1" w:qFormat="1"/>
-    <w:lsdException w:name="caption" w:semiHidden="1" w:unhideWhenUsed="1" w:qFormat="1"/>
-    <w:lsdException w:name="Title" w:qFormat="1"/>
-    <w:lsdException w:name="Default Paragraph Font" w:semiHidden="1" w:qFormat="1"/>
-    <w:lsdException w:name="Subtitle" w:qFormat="1"/>
-    <w:lsdException w:name="Strong" w:qFormat="1"/>
-    <w:lsdException w:name="Emphasis" w:qFormat="1"/>
-    <w:lsdException w:name="HTML Top of Form" w:semiHidden="1" w:uiPriority="99" w:unhideWhenUsed="1"/>
-    <w:lsdException w:name="HTML Bottom of Form" w:semiHidden="1" w:uiPriority="99" w:unhideWhenUsed="1"/>
-    <w:lsdException w:name="Normal Table" w:semiHidden="1"/>
-    <w:lsdException w:name="No List" w:semiHidden="1" w:uiPriority="99" w:unhideWhenUsed="1"/>
-    <w:lsdException w:name="Outline List 1" w:semiHidden="1" w:uiPriority="99" w:unhideWhenUsed="1"/>
-    <w:lsdException w:name="Outline List 2" w:semiHidden="1" w:uiPriority="99" w:unhideWhenUsed="1"/>
-    <w:lsdException w:name="Outline List 3" w:semiHidden="1" w:uiPriority="99" w:unhideWhenUsed="1"/>
-    <w:lsdException w:name="Placeholder Text" w:semiHidden="1" w:uiPriority="99" w:unhideWhenUsed="1"/>
-    <w:lsdException w:name="No Spacing" w:semiHidden="1" w:uiPriority="99" w:unhideWhenUsed="1"/>
-    <w:lsdException w:name="Light Shading" w:uiPriority="60"/>
-    <w:lsdException w:name="Light List" w:uiPriority="61"/>
-    <w:lsdException w:name="Light Grid" w:uiPriority="62"/>
-    <w:lsdException w:name="Medium Shading 1" w:uiPriority="63"/>
-    <w:lsdException w:name="Medium Shading 2" w:uiPriority="64"/>
-    <w:lsdException w:name="Medium List 1" w:uiPriority="65"/>
-    <w:lsdException w:name="Medium List 2" w:uiPriority="66"/>
-    <w:lsdException w:name="Medium Grid 1" w:uiPriority="67"/>
-    <w:lsdException w:name="Medium Grid 2" w:uiPriority="68"/>
-    <w:lsdException w:name="Medium Grid 3" w:uiPriority="69"/>
-    <w:lsdException w:name="Dark List" w:uiPriority="70"/>
-    <w:lsdException w:name="Colorful Shading" w:uiPriority="71"/>
-    <w:lsdException w:name="Colorful List" w:uiPriority="72"/>
-    <w:lsdException w:name="Colorful Grid" w:uiPriority="73"/>
-    <w:lsdException w:name="Light Shading Accent 1" w:uiPriority="60"/>
-    <w:lsdException w:name="Light List Accent 1" w:uiPriority="61"/>
-    <w:lsdException w:name="Light Grid Accent 1" w:uiPriority="62"/>
-    <w:lsdException w:name="Medium Shading 1 Accent 1" w:uiPriority="63"/>
-    <w:lsdException w:name="Medium Shading 2 Accent 1" w:uiPriority="64"/>
-    <w:lsdException w:name="Medium List 1 Accent 1" w:uiPriority="65"/>
-    <w:lsdException w:name="Revision" w:semiHidden="1" w:uiPriority="99" w:unhideWhenUsed="1"/>
-    <w:lsdException w:name="List Paragraph" w:semiHidden="1" w:uiPriority="99" w:unhideWhenUsed="1"/>
-    <w:lsdException w:name="Quote" w:semiHidden="1" w:uiPriority="99" w:unhideWhenUsed="1"/>
-    <w:lsdException w:name="Intense Quote" w:semiHidden="1" w:uiPriority="99" w:unhideWhenUsed="1"/>
-    <w:lsdException w:name="Medium List 2 Accent 1" w:uiPriority="66"/>
-    <w:lsdException w:name="Medium Grid 1 Accent 1" w:uiPriority="67"/>
-    <w:lsdException w:name="Medium Grid 2 Accent 1" w:uiPriority="68"/>
-    <w:lsdException w:name="Medium Grid 3 Accent 1" w:uiPriority="69"/>
-    <w:lsdException w:name="Dark List Accent 1" w:uiPriority="70"/>
-    <w:lsdException w:name="Colorful Shading Accent 1" w:uiPriority="71"/>
-    <w:lsdException w:name="Colorful List Accent 1" w:uiPriority="72"/>
-    <w:lsdException w:name="Colorful Grid Accent 1" w:uiPriority="73"/>
-    <w:lsdException w:name="Light Shading Accent 2" w:uiPriority="60"/>
-    <w:lsdException w:name="Light List Accent 2" w:uiPriority="61"/>
-    <w:lsdException w:name="Light Grid Accent 2" w:uiPriority="62"/>
-    <w:lsdException w:name="Medium Shading 1 Accent 2" w:uiPriority="63"/>
-    <w:lsdException w:name="Medium Shading 2 Accent 2" w:uiPriority="64"/>
-    <w:lsdException w:name="Medium List 1 Accent 2" w:uiPriority="65"/>
-    <w:lsdException w:name="Medium List 2 Accent 2" w:uiPriority="66"/>
-    <w:lsdException w:name="Medium Grid 1 Accent 2" w:uiPriority="67"/>
-    <w:lsdException w:name="Medium Grid 2 Accent 2" w:uiPriority="68"/>
-    <w:lsdException w:name="Medium Grid 3 Accent 2" w:uiPriority="69"/>
-    <w:lsdException w:name="Dark List Accent 2" w:uiPriority="70"/>
-    <w:lsdException w:name="Colorful Shading Accent 2" w:uiPriority="71"/>
-    <w:lsdException w:name="Colorful List Accent 2" w:uiPriority="72"/>
-    <w:lsdException w:name="Colorful Grid Accent 2" w:uiPriority="73"/>
-    <w:lsdException w:name="Light Shading Accent 3" w:uiPriority="60"/>
-    <w:lsdException w:name="Light List Accent 3" w:uiPriority="61"/>
-    <w:lsdException w:name="Light Grid Accent 3" w:uiPriority="62"/>
-    <w:lsdException w:name="Medium Shading 1 Accent 3" w:uiPriority="63"/>
-    <w:lsdException w:name="Medium Shading 2 Accent 3" w:uiPriority="64"/>
-    <w:lsdException w:name="Medium List 1 Accent 3" w:uiPriority="65"/>
-    <w:lsdException w:name="Medium List 2 Accent 3" w:uiPriority="66"/>
-    <w:lsdException w:name="Medium Grid 1 Accent 3" w:uiPriority="67"/>
-    <w:lsdException w:name="Medium Grid 2 Accent 3" w:uiPriority="68"/>
-    <w:lsdException w:name="Medium Grid 3 Accent 3" w:uiPriority="69"/>
-    <w:lsdException w:name="Dark List Accent 3" w:uiPriority="70"/>
-    <w:lsdException w:name="Colorful Shading Accent 3" w:uiPriority="71"/>
-    <w:lsdException w:name="Colorful List Accent 3" w:uiPriority="72"/>
-    <w:lsdException w:name="Colorful Grid Accent 3" w:uiPriority="73"/>
-    <w:lsdException w:name="Light Shading Accent 4" w:uiPriority="60"/>
-    <w:lsdException w:name="Light List Accent 4" w:uiPriority="61"/>
-    <w:lsdException w:name="Light Grid Accent 4" w:uiPriority="62"/>
-    <w:lsdException w:name="Medium Shading 1 Accent 4" w:uiPriority="63"/>
-    <w:lsdException w:name="Medium Shading 2 Accent 4" w:uiPriority="64"/>
-    <w:lsdException w:name="Medium List 1 Accent 4" w:uiPriority="65"/>
-    <w:lsdException w:name="Medium List 2 Accent 4" w:uiPriority="66"/>
-    <w:lsdException w:name="Medium Grid 1 Accent 4" w:uiPriority="67"/>
-    <w:lsdException w:name="Medium Grid 2 Accent 4" w:uiPriority="68"/>
-    <w:lsdException w:name="Medium Grid 3 Accent 4" w:uiPriority="69"/>
-    <w:lsdException w:name="Dark List Accent 4" w:uiPriority="70"/>
-    <w:lsdException w:name="Colorful Shading Accent 4" w:uiPriority="71"/>
-    <w:lsdException w:name="Colorful List Accent 4" w:uiPriority="72"/>
-    <w:lsdException w:name="Colorful Grid Accent 4" w:uiPriority="73"/>
-    <w:lsdException w:name="Light Shading Accent 5" w:uiPriority="60"/>
-    <w:lsdException w:name="Light List Accent 5" w:uiPriority="61"/>
-    <w:lsdException w:name="Light Grid Accent 5" w:uiPriority="62"/>
-    <w:lsdException w:name="Medium Shading 1 Accent 5" w:uiPriority="63"/>
-    <w:lsdException w:name="Medium Shading 2 Accent 5" w:uiPriority="64"/>
-    <w:lsdException w:name="Medium List 1 Accent 5" w:uiPriority="65"/>
-    <w:lsdException w:name="Medium List 2 Accent 5" w:uiPriority="66"/>
-    <w:lsdException w:name="Medium Grid 1 Accent 5" w:uiPriority="67"/>
-    <w:lsdException w:name="Medium Grid 2 Accent 5" w:uiPriority="68"/>
-    <w:lsdException w:name="Medium Grid 3 Accent 5" w:uiPriority="69"/>
-    <w:lsdException w:name="Dark List Accent 5" w:uiPriority="70"/>
-    <w:lsdException w:name="Colorful Shading Accent 5" w:uiPriority="71"/>
-    <w:lsdException w:name="Colorful List Accent 5" w:uiPriority="72"/>
-    <w:lsdException w:name="Colorful Grid Accent 5" w:uiPriority="73"/>
-    <w:lsdException w:name="Light Shading Accent 6" w:uiPriority="60"/>
-    <w:lsdException w:name="Light List Accent 6" w:uiPriority="61"/>
-    <w:lsdException w:name="Light Grid Accent 6" w:uiPriority="62"/>
-    <w:lsdException w:name="Medium Shading 1 Accent 6" w:uiPriority="63"/>
-    <w:lsdException w:name="Medium Shading 2 Accent 6" w:uiPriority="64"/>
-    <w:lsdException w:name="Medium List 1 Accent 6" w:uiPriority="65"/>
-    <w:lsdException w:name="Medium List 2 Accent 6" w:uiPriority="66"/>
-    <w:lsdException w:name="Medium Grid 1 Accent 6" w:uiPriority="67"/>
-    <w:lsdException w:name="Medium Grid 2 Accent 6" w:uiPriority="68"/>
-    <w:lsdException w:name="Medium Grid 3 Accent 6" w:uiPriority="69"/>
-    <w:lsdException w:name="Dark List Accent 6" w:uiPriority="70"/>
-    <w:lsdException w:name="Colorful Shading Accent 6" w:uiPriority="71"/>
-    <w:lsdException w:name="Colorful List Accent 6" w:uiPriority="72"/>
-    <w:lsdException w:name="Colorful Grid Accent 6" w:uiPriority="73"/>
-    <w:lsdException w:name="Subtle Emphasis" w:uiPriority="19" w:qFormat="1"/>
-    <w:lsdException w:name="Intense Emphasis" w:uiPriority="21" w:qFormat="1"/>
-    <w:lsdException w:name="Subtle Reference" w:uiPriority="31" w:qFormat="1"/>
-    <w:lsdException w:name="Intense Reference" w:uiPriority="32" w:qFormat="1"/>
-    <w:lsdException w:name="Book Title" w:uiPriority="33" w:qFormat="1"/>
-    <w:lsdException w:name="Bibliography" w:semiHidden="1" w:uiPriority="37" w:unhideWhenUsed="1"/>
-    <w:lsdException w:name="TOC Heading" w:semiHidden="1" w:uiPriority="39" w:unhideWhenUsed="1" w:qFormat="1"/>
+  <w:latentStyles w:count="260" w:defQFormat="0" w:defUnhideWhenUsed="1" w:defSemiHidden="1" w:defUIPriority="99" w:defLockedState="0">
+    <w:lsdException w:qFormat="1" w:unhideWhenUsed="0" w:uiPriority="0" w:semiHidden="0" w:name="Normal"/>
+    <w:lsdException w:qFormat="1" w:unhideWhenUsed="0" w:uiPriority="0" w:semiHidden="0" w:name="heading 1"/>
+    <w:lsdException w:qFormat="1" w:uiPriority="0" w:name="heading 2"/>
+    <w:lsdException w:qFormat="1" w:uiPriority="0" w:name="heading 3"/>
+    <w:lsdException w:qFormat="1" w:uiPriority="0" w:name="heading 4"/>
+    <w:lsdException w:qFormat="1" w:uiPriority="0" w:name="heading 5"/>
+    <w:lsdException w:qFormat="1" w:uiPriority="0" w:name="heading 6"/>
+    <w:lsdException w:qFormat="1" w:uiPriority="0" w:name="heading 7"/>
+    <w:lsdException w:qFormat="1" w:uiPriority="0" w:name="heading 8"/>
+    <w:lsdException w:qFormat="1" w:uiPriority="0" w:name="heading 9"/>
+    <w:lsdException w:unhideWhenUsed="0" w:uiPriority="0" w:semiHidden="0" w:name="index 1"/>
+    <w:lsdException w:unhideWhenUsed="0" w:uiPriority="0" w:semiHidden="0" w:name="index 2"/>
+    <w:lsdException w:unhideWhenUsed="0" w:uiPriority="0" w:semiHidden="0" w:name="index 3"/>
+    <w:lsdException w:unhideWhenUsed="0" w:uiPriority="0" w:semiHidden="0" w:name="index 4"/>
+    <w:lsdException w:unhideWhenUsed="0" w:uiPriority="0" w:semiHidden="0" w:name="index 5"/>
+    <w:lsdException w:unhideWhenUsed="0" w:uiPriority="0" w:semiHidden="0" w:name="index 6"/>
+    <w:lsdException w:unhideWhenUsed="0" w:uiPriority="0" w:semiHidden="0" w:name="index 7"/>
+    <w:lsdException w:unhideWhenUsed="0" w:uiPriority="0" w:semiHidden="0" w:name="index 8"/>
+    <w:lsdException w:unhideWhenUsed="0" w:uiPriority="0" w:semiHidden="0" w:name="index 9"/>
+    <w:lsdException w:unhideWhenUsed="0" w:uiPriority="0" w:semiHidden="0" w:name="toc 1"/>
+    <w:lsdException w:unhideWhenUsed="0" w:uiPriority="0" w:semiHidden="0" w:name="toc 2"/>
+    <w:lsdException w:unhideWhenUsed="0" w:uiPriority="0" w:semiHidden="0" w:name="toc 3"/>
+    <w:lsdException w:unhideWhenUsed="0" w:uiPriority="0" w:semiHidden="0" w:name="toc 4"/>
+    <w:lsdException w:unhideWhenUsed="0" w:uiPriority="0" w:semiHidden="0" w:name="toc 5"/>
+    <w:lsdException w:unhideWhenUsed="0" w:uiPriority="0" w:semiHidden="0" w:name="toc 6"/>
+    <w:lsdException w:unhideWhenUsed="0" w:uiPriority="0" w:semiHidden="0" w:name="toc 7"/>
+    <w:lsdException w:unhideWhenUsed="0" w:uiPriority="0" w:semiHidden="0" w:name="toc 8"/>
+    <w:lsdException w:unhideWhenUsed="0" w:uiPriority="0" w:semiHidden="0" w:name="toc 9"/>
+    <w:lsdException w:unhideWhenUsed="0" w:uiPriority="0" w:semiHidden="0" w:name="Normal Indent"/>
+    <w:lsdException w:unhideWhenUsed="0" w:uiPriority="0" w:semiHidden="0" w:name="footnote text"/>
+    <w:lsdException w:unhideWhenUsed="0" w:uiPriority="0" w:semiHidden="0" w:name="annotation text"/>
+    <w:lsdException w:unhideWhenUsed="0" w:uiPriority="0" w:semiHidden="0" w:name="header"/>
+    <w:lsdException w:unhideWhenUsed="0" w:uiPriority="0" w:semiHidden="0" w:name="footer"/>
+    <w:lsdException w:unhideWhenUsed="0" w:uiPriority="0" w:semiHidden="0" w:name="index heading"/>
+    <w:lsdException w:qFormat="1" w:uiPriority="0" w:name="caption"/>
+    <w:lsdException w:unhideWhenUsed="0" w:uiPriority="0" w:semiHidden="0" w:name="table of figures"/>
+    <w:lsdException w:unhideWhenUsed="0" w:uiPriority="0" w:semiHidden="0" w:name="envelope address"/>
+    <w:lsdException w:unhideWhenUsed="0" w:uiPriority="0" w:semiHidden="0" w:name="envelope return"/>
+    <w:lsdException w:unhideWhenUsed="0" w:uiPriority="0" w:semiHidden="0" w:name="footnote reference"/>
+    <w:lsdException w:unhideWhenUsed="0" w:uiPriority="0" w:semiHidden="0" w:name="annotation reference"/>
+    <w:lsdException w:unhideWhenUsed="0" w:uiPriority="0" w:semiHidden="0" w:name="line number"/>
+    <w:lsdException w:unhideWhenUsed="0" w:uiPriority="0" w:semiHidden="0" w:name="page number"/>
+    <w:lsdException w:unhideWhenUsed="0" w:uiPriority="0" w:semiHidden="0" w:name="endnote reference"/>
+    <w:lsdException w:unhideWhenUsed="0" w:uiPriority="0" w:semiHidden="0" w:name="endnote text"/>
+    <w:lsdException w:unhideWhenUsed="0" w:uiPriority="0" w:semiHidden="0" w:name="table of authorities"/>
+    <w:lsdException w:unhideWhenUsed="0" w:uiPriority="0" w:semiHidden="0" w:name="macro"/>
+    <w:lsdException w:unhideWhenUsed="0" w:uiPriority="0" w:semiHidden="0" w:name="toa heading"/>
+    <w:lsdException w:unhideWhenUsed="0" w:uiPriority="0" w:semiHidden="0" w:name="List"/>
+    <w:lsdException w:unhideWhenUsed="0" w:uiPriority="0" w:semiHidden="0" w:name="List Bullet"/>
+    <w:lsdException w:unhideWhenUsed="0" w:uiPriority="0" w:semiHidden="0" w:name="List Number"/>
+    <w:lsdException w:unhideWhenUsed="0" w:uiPriority="0" w:semiHidden="0" w:name="List 2"/>
+    <w:lsdException w:unhideWhenUsed="0" w:uiPriority="0" w:semiHidden="0" w:name="List 3"/>
+    <w:lsdException w:unhideWhenUsed="0" w:uiPriority="0" w:semiHidden="0" w:name="List 4"/>
+    <w:lsdException w:unhideWhenUsed="0" w:uiPriority="0" w:semiHidden="0" w:name="List 5"/>
+    <w:lsdException w:unhideWhenUsed="0" w:uiPriority="0" w:semiHidden="0" w:name="List Bullet 2"/>
+    <w:lsdException w:unhideWhenUsed="0" w:uiPriority="0" w:semiHidden="0" w:name="List Bullet 3"/>
+    <w:lsdException w:unhideWhenUsed="0" w:uiPriority="0" w:semiHidden="0" w:name="List Bullet 4"/>
+    <w:lsdException w:unhideWhenUsed="0" w:uiPriority="0" w:semiHidden="0" w:name="List Bullet 5"/>
+    <w:lsdException w:unhideWhenUsed="0" w:uiPriority="0" w:semiHidden="0" w:name="List Number 2"/>
+    <w:lsdException w:unhideWhenUsed="0" w:uiPriority="0" w:semiHidden="0" w:name="List Number 3"/>
+    <w:lsdException w:unhideWhenUsed="0" w:uiPriority="0" w:semiHidden="0" w:name="List Number 4"/>
+    <w:lsdException w:unhideWhenUsed="0" w:uiPriority="0" w:semiHidden="0" w:name="List Number 5"/>
+    <w:lsdException w:qFormat="1" w:unhideWhenUsed="0" w:uiPriority="0" w:semiHidden="0" w:name="Title"/>
+    <w:lsdException w:unhideWhenUsed="0" w:uiPriority="0" w:semiHidden="0" w:name="Closing"/>
+    <w:lsdException w:unhideWhenUsed="0" w:uiPriority="0" w:semiHidden="0" w:name="Signature"/>
+    <w:lsdException w:qFormat="1" w:uiPriority="1" w:name="Default Paragraph Font"/>
+    <w:lsdException w:unhideWhenUsed="0" w:uiPriority="0" w:semiHidden="0" w:name="Body Text"/>
+    <w:lsdException w:unhideWhenUsed="0" w:uiPriority="0" w:semiHidden="0" w:name="Body Text Indent"/>
+    <w:lsdException w:unhideWhenUsed="0" w:uiPriority="0" w:semiHidden="0" w:name="List Continue"/>
+    <w:lsdException w:unhideWhenUsed="0" w:uiPriority="0" w:semiHidden="0" w:name="List Continue 2"/>
+    <w:lsdException w:unhideWhenUsed="0" w:uiPriority="0" w:semiHidden="0" w:name="List Continue 3"/>
+    <w:lsdException w:unhideWhenUsed="0" w:uiPriority="0" w:semiHidden="0" w:name="List Continue 4"/>
+    <w:lsdException w:unhideWhenUsed="0" w:uiPriority="0" w:semiHidden="0" w:name="List Continue 5"/>
+    <w:lsdException w:unhideWhenUsed="0" w:uiPriority="0" w:semiHidden="0" w:name="Message Header"/>
+    <w:lsdException w:qFormat="1" w:unhideWhenUsed="0" w:uiPriority="0" w:semiHidden="0" w:name="Subtitle"/>
+    <w:lsdException w:unhideWhenUsed="0" w:uiPriority="0" w:semiHidden="0" w:name="Salutation"/>
+    <w:lsdException w:unhideWhenUsed="0" w:uiPriority="0" w:semiHidden="0" w:name="Date"/>
+    <w:lsdException w:unhideWhenUsed="0" w:uiPriority="0" w:semiHidden="0" w:name="Body Text First Indent"/>
+    <w:lsdException w:unhideWhenUsed="0" w:uiPriority="0" w:semiHidden="0" w:name="Body Text First Indent 2"/>
+    <w:lsdException w:unhideWhenUsed="0" w:uiPriority="0" w:semiHidden="0" w:name="Note Heading"/>
+    <w:lsdException w:unhideWhenUsed="0" w:uiPriority="0" w:semiHidden="0" w:name="Body Text 2"/>
+    <w:lsdException w:unhideWhenUsed="0" w:uiPriority="0" w:semiHidden="0" w:name="Body Text 3"/>
+    <w:lsdException w:unhideWhenUsed="0" w:uiPriority="0" w:semiHidden="0" w:name="Body Text Indent 2"/>
+    <w:lsdException w:unhideWhenUsed="0" w:uiPriority="0" w:semiHidden="0" w:name="Body Text Indent 3"/>
+    <w:lsdException w:unhideWhenUsed="0" w:uiPriority="0" w:semiHidden="0" w:name="Block Text"/>
+    <w:lsdException w:unhideWhenUsed="0" w:uiPriority="0" w:semiHidden="0" w:name="Hyperlink"/>
+    <w:lsdException w:unhideWhenUsed="0" w:uiPriority="0" w:semiHidden="0" w:name="FollowedHyperlink"/>
+    <w:lsdException w:qFormat="1" w:unhideWhenUsed="0" w:uiPriority="0" w:semiHidden="0" w:name="Strong"/>
+    <w:lsdException w:qFormat="1" w:unhideWhenUsed="0" w:uiPriority="0" w:semiHidden="0" w:name="Emphasis"/>
+    <w:lsdException w:unhideWhenUsed="0" w:uiPriority="0" w:semiHidden="0" w:name="Document Map"/>
+    <w:lsdException w:unhideWhenUsed="0" w:uiPriority="0" w:semiHidden="0" w:name="Plain Text"/>
+    <w:lsdException w:unhideWhenUsed="0" w:uiPriority="0" w:semiHidden="0" w:name="E-mail Signature"/>
+    <w:lsdException w:unhideWhenUsed="0" w:uiPriority="0" w:semiHidden="0" w:name="Normal (Web)"/>
+    <w:lsdException w:unhideWhenUsed="0" w:uiPriority="0" w:semiHidden="0" w:name="HTML Acronym"/>
+    <w:lsdException w:unhideWhenUsed="0" w:uiPriority="0" w:semiHidden="0" w:name="HTML Address"/>
+    <w:lsdException w:unhideWhenUsed="0" w:uiPriority="0" w:semiHidden="0" w:name="HTML Cite"/>
+    <w:lsdException w:unhideWhenUsed="0" w:uiPriority="0" w:semiHidden="0" w:name="HTML Code"/>
+    <w:lsdException w:unhideWhenUsed="0" w:uiPriority="0" w:semiHidden="0" w:name="HTML Definition"/>
+    <w:lsdException w:unhideWhenUsed="0" w:uiPriority="0" w:semiHidden="0" w:name="HTML Keyboard"/>
+    <w:lsdException w:unhideWhenUsed="0" w:uiPriority="0" w:semiHidden="0" w:name="HTML Preformatted"/>
+    <w:lsdException w:unhideWhenUsed="0" w:uiPriority="0" w:semiHidden="0" w:name="HTML Sample"/>
+    <w:lsdException w:unhideWhenUsed="0" w:uiPriority="0" w:semiHidden="0" w:name="HTML Typewriter"/>
+    <w:lsdException w:unhideWhenUsed="0" w:uiPriority="0" w:semiHidden="0" w:name="HTML Variable"/>
+    <w:lsdException w:qFormat="1" w:uiPriority="99" w:name="Normal Table"/>
+    <w:lsdException w:unhideWhenUsed="0" w:uiPriority="0" w:semiHidden="0" w:name="annotation subject"/>
+    <w:lsdException w:unhideWhenUsed="0" w:uiPriority="0" w:semiHidden="0" w:name="Table Simple 1"/>
+    <w:lsdException w:unhideWhenUsed="0" w:uiPriority="0" w:semiHidden="0" w:name="Table Simple 2"/>
+    <w:lsdException w:unhideWhenUsed="0" w:uiPriority="0" w:semiHidden="0" w:name="Table Simple 3"/>
+    <w:lsdException w:unhideWhenUsed="0" w:uiPriority="0" w:semiHidden="0" w:name="Table Classic 1"/>
+    <w:lsdException w:unhideWhenUsed="0" w:uiPriority="0" w:semiHidden="0" w:name="Table Classic 2"/>
+    <w:lsdException w:unhideWhenUsed="0" w:uiPriority="0" w:semiHidden="0" w:name="Table Classic 3"/>
+    <w:lsdException w:unhideWhenUsed="0" w:uiPriority="0" w:semiHidden="0" w:name="Table Classic 4"/>
+    <w:lsdException w:unhideWhenUsed="0" w:uiPriority="0" w:semiHidden="0" w:name="Table Colorful 1"/>
+    <w:lsdException w:unhideWhenUsed="0" w:uiPriority="0" w:semiHidden="0" w:name="Table Colorful 2"/>
+    <w:lsdException w:unhideWhenUsed="0" w:uiPriority="0" w:semiHidden="0" w:name="Table Colorful 3"/>
+    <w:lsdException w:unhideWhenUsed="0" w:uiPriority="0" w:semiHidden="0" w:name="Table Columns 1"/>
+    <w:lsdException w:unhideWhenUsed="0" w:uiPriority="0" w:semiHidden="0" w:name="Table Columns 2"/>
+    <w:lsdException w:unhideWhenUsed="0" w:uiPriority="0" w:semiHidden="0" w:name="Table Columns 3"/>
+    <w:lsdException w:unhideWhenUsed="0" w:uiPriority="0" w:semiHidden="0" w:name="Table Columns 4"/>
+    <w:lsdException w:unhideWhenUsed="0" w:uiPriority="0" w:semiHidden="0" w:name="Table Columns 5"/>
+    <w:lsdException w:unhideWhenUsed="0" w:uiPriority="0" w:semiHidden="0" w:name="Table Grid 1"/>
+    <w:lsdException w:unhideWhenUsed="0" w:uiPriority="0" w:semiHidden="0" w:name="Table Grid 2"/>
+    <w:lsdException w:unhideWhenUsed="0" w:uiPriority="0" w:semiHidden="0" w:name="Table Grid 3"/>
+    <w:lsdException w:unhideWhenUsed="0" w:uiPriority="0" w:semiHidden="0" w:name="Table Grid 4"/>
+    <w:lsdException w:unhideWhenUsed="0" w:uiPriority="0" w:semiHidden="0" w:name="Table Grid 5"/>
+    <w:lsdException w:unhideWhenUsed="0" w:uiPriority="0" w:semiHidden="0" w:name="Table Grid 6"/>
+    <w:lsdException w:unhideWhenUsed="0" w:uiPriority="0" w:semiHidden="0" w:name="Table Grid 7"/>
+    <w:lsdException w:unhideWhenUsed="0" w:uiPriority="0" w:semiHidden="0" w:name="Table Grid 8"/>
+    <w:lsdException w:unhideWhenUsed="0" w:uiPriority="0" w:semiHidden="0" w:name="Table List 1"/>
+    <w:lsdException w:unhideWhenUsed="0" w:uiPriority="0" w:semiHidden="0" w:name="Table List 2"/>
+    <w:lsdException w:unhideWhenUsed="0" w:uiPriority="0" w:semiHidden="0" w:name="Table List 3"/>
+    <w:lsdException w:unhideWhenUsed="0" w:uiPriority="0" w:semiHidden="0" w:name="Table List 4"/>
+    <w:lsdException w:unhideWhenUsed="0" w:uiPriority="0" w:semiHidden="0" w:name="Table List 5"/>
+    <w:lsdException w:unhideWhenUsed="0" w:uiPriority="0" w:semiHidden="0" w:name="Table List 6"/>
+    <w:lsdException w:unhideWhenUsed="0" w:uiPriority="0" w:semiHidden="0" w:name="Table List 7"/>
+    <w:lsdException w:unhideWhenUsed="0" w:uiPriority="0" w:semiHidden="0" w:name="Table List 8"/>
+    <w:lsdException w:unhideWhenUsed="0" w:uiPriority="0" w:semiHidden="0" w:name="Table 3D effects 1"/>
+    <w:lsdException w:unhideWhenUsed="0" w:uiPriority="0" w:semiHidden="0" w:name="Table 3D effects 2"/>
+    <w:lsdException w:unhideWhenUsed="0" w:uiPriority="0" w:semiHidden="0" w:name="Table 3D effects 3"/>
+    <w:lsdException w:unhideWhenUsed="0" w:uiPriority="0" w:semiHidden="0" w:name="Table Contemporary"/>
+    <w:lsdException w:unhideWhenUsed="0" w:uiPriority="0" w:semiHidden="0" w:name="Table Elegant"/>
+    <w:lsdException w:unhideWhenUsed="0" w:uiPriority="0" w:semiHidden="0" w:name="Table Professional"/>
+    <w:lsdException w:unhideWhenUsed="0" w:uiPriority="0" w:semiHidden="0" w:name="Table Subtle 1"/>
+    <w:lsdException w:unhideWhenUsed="0" w:uiPriority="0" w:semiHidden="0" w:name="Table Subtle 2"/>
+    <w:lsdException w:unhideWhenUsed="0" w:uiPriority="0" w:semiHidden="0" w:name="Table Web 1"/>
+    <w:lsdException w:unhideWhenUsed="0" w:uiPriority="0" w:semiHidden="0" w:name="Table Web 2"/>
+    <w:lsdException w:unhideWhenUsed="0" w:uiPriority="0" w:semiHidden="0" w:name="Table Web 3"/>
+    <w:lsdException w:unhideWhenUsed="0" w:uiPriority="0" w:semiHidden="0" w:name="Balloon Text"/>
+    <w:lsdException w:unhideWhenUsed="0" w:uiPriority="0" w:semiHidden="0" w:name="Table Grid"/>
+    <w:lsdException w:unhideWhenUsed="0" w:uiPriority="0" w:semiHidden="0" w:name="Table Theme"/>
+    <w:lsdException w:unhideWhenUsed="0" w:uiPriority="60" w:semiHidden="0" w:name="Light Shading"/>
+    <w:lsdException w:unhideWhenUsed="0" w:uiPriority="61" w:semiHidden="0" w:name="Light List"/>
+    <w:lsdException w:unhideWhenUsed="0" w:uiPriority="62" w:semiHidden="0" w:name="Light Grid"/>
+    <w:lsdException w:unhideWhenUsed="0" w:uiPriority="63" w:semiHidden="0" w:name="Medium Shading 1"/>
+    <w:lsdException w:unhideWhenUsed="0" w:uiPriority="64" w:semiHidden="0" w:name="Medium Shading 2"/>
+    <w:lsdException w:unhideWhenUsed="0" w:uiPriority="65" w:semiHidden="0" w:name="Medium List 1"/>
+    <w:lsdException w:unhideWhenUsed="0" w:uiPriority="66" w:semiHidden="0" w:name="Medium List 2"/>
+    <w:lsdException w:unhideWhenUsed="0" w:uiPriority="67" w:semiHidden="0" w:name="Medium Grid 1"/>
+    <w:lsdException w:unhideWhenUsed="0" w:uiPriority="68" w:semiHidden="0" w:name="Medium Grid 2"/>
+    <w:lsdException w:unhideWhenUsed="0" w:uiPriority="69" w:semiHidden="0" w:name="Medium Grid 3"/>
+    <w:lsdException w:unhideWhenUsed="0" w:uiPriority="70" w:semiHidden="0" w:name="Dark List"/>
+    <w:lsdException w:unhideWhenUsed="0" w:uiPriority="71" w:semiHidden="0" w:name="Colorful Shading"/>
+    <w:lsdException w:unhideWhenUsed="0" w:uiPriority="72" w:semiHidden="0" w:name="Colorful List"/>
+    <w:lsdException w:unhideWhenUsed="0" w:uiPriority="73" w:semiHidden="0" w:name="Colorful Grid"/>
+    <w:lsdException w:unhideWhenUsed="0" w:uiPriority="60" w:semiHidden="0" w:name="Light Shading Accent 1"/>
+    <w:lsdException w:unhideWhenUsed="0" w:uiPriority="61" w:semiHidden="0" w:name="Light List Accent 1"/>
+    <w:lsdException w:unhideWhenUsed="0" w:uiPriority="62" w:semiHidden="0" w:name="Light Grid Accent 1"/>
+    <w:lsdException w:unhideWhenUsed="0" w:uiPriority="63" w:semiHidden="0" w:name="Medium Shading 1 Accent 1"/>
+    <w:lsdException w:unhideWhenUsed="0" w:uiPriority="64" w:semiHidden="0" w:name="Medium Shading 2 Accent 1"/>
+    <w:lsdException w:unhideWhenUsed="0" w:uiPriority="65" w:semiHidden="0" w:name="Medium List 1 Accent 1"/>
+    <w:lsdException w:unhideWhenUsed="0" w:uiPriority="66" w:semiHidden="0" w:name="Medium List 2 Accent 1"/>
+    <w:lsdException w:unhideWhenUsed="0" w:uiPriority="67" w:semiHidden="0" w:name="Medium Grid 1 Accent 1"/>
+    <w:lsdException w:unhideWhenUsed="0" w:uiPriority="68" w:semiHidden="0" w:name="Medium Grid 2 Accent 1"/>
+    <w:lsdException w:unhideWhenUsed="0" w:uiPriority="69" w:semiHidden="0" w:name="Medium Grid 3 Accent 1"/>
+    <w:lsdException w:unhideWhenUsed="0" w:uiPriority="70" w:semiHidden="0" w:name="Dark List Accent 1"/>
+    <w:lsdException w:unhideWhenUsed="0" w:uiPriority="71" w:semiHidden="0" w:name="Colorful Shading Accent 1"/>
+    <w:lsdException w:unhideWhenUsed="0" w:uiPriority="72" w:semiHidden="0" w:name="Colorful List Accent 1"/>
+    <w:lsdException w:unhideWhenUsed="0" w:uiPriority="73" w:semiHidden="0" w:name="Colorful Grid Accent 1"/>
+    <w:lsdException w:unhideWhenUsed="0" w:uiPriority="60" w:semiHidden="0" w:name="Light Shading Accent 2"/>
+    <w:lsdException w:unhideWhenUsed="0" w:uiPriority="61" w:semiHidden="0" w:name="Light List Accent 2"/>
+    <w:lsdException w:unhideWhenUsed="0" w:uiPriority="62" w:semiHidden="0" w:name="Light Grid Accent 2"/>
+    <w:lsdException w:unhideWhenUsed="0" w:uiPriority="63" w:semiHidden="0" w:name="Medium Shading 1 Accent 2"/>
+    <w:lsdException w:unhideWhenUsed="0" w:uiPriority="64" w:semiHidden="0" w:name="Medium Shading 2 Accent 2"/>
+    <w:lsdException w:unhideWhenUsed="0" w:uiPriority="65" w:semiHidden="0" w:name="Medium List 1 Accent 2"/>
+    <w:lsdException w:unhideWhenUsed="0" w:uiPriority="66" w:semiHidden="0" w:name="Medium List 2 Accent 2"/>
+    <w:lsdException w:unhideWhenUsed="0" w:uiPriority="67" w:semiHidden="0" w:name="Medium Grid 1 Accent 2"/>
+    <w:lsdException w:unhideWhenUsed="0" w:uiPriority="68" w:semiHidden="0" w:name="Medium Grid 2 Accent 2"/>
+    <w:lsdException w:unhideWhenUsed="0" w:uiPriority="69" w:semiHidden="0" w:name="Medium Grid 3 Accent 2"/>
+    <w:lsdException w:unhideWhenUsed="0" w:uiPriority="70" w:semiHidden="0" w:name="Dark List Accent 2"/>
+    <w:lsdException w:unhideWhenUsed="0" w:uiPriority="71" w:semiHidden="0" w:name="Colorful Shading Accent 2"/>
+    <w:lsdException w:unhideWhenUsed="0" w:uiPriority="72" w:semiHidden="0" w:name="Colorful List Accent 2"/>
+    <w:lsdException w:unhideWhenUsed="0" w:uiPriority="73" w:semiHidden="0" w:name="Colorful Grid Accent 2"/>
+    <w:lsdException w:unhideWhenUsed="0" w:uiPriority="60" w:semiHidden="0" w:name="Light Shading Accent 3"/>
+    <w:lsdException w:unhideWhenUsed="0" w:uiPriority="61" w:semiHidden="0" w:name="Light List Accent 3"/>
+    <w:lsdException w:unhideWhenUsed="0" w:uiPriority="62" w:semiHidden="0" w:name="Light Grid Accent 3"/>
+    <w:lsdException w:unhideWhenUsed="0" w:uiPriority="63" w:semiHidden="0" w:name="Medium Shading 1 Accent 3"/>
+    <w:lsdException w:unhideWhenUsed="0" w:uiPriority="64" w:semiHidden="0" w:name="Medium Shading 2 Accent 3"/>
+    <w:lsdException w:unhideWhenUsed="0" w:uiPriority="65" w:semiHidden="0" w:name="Medium List 1 Accent 3"/>
+    <w:lsdException w:unhideWhenUsed="0" w:uiPriority="66" w:semiHidden="0" w:name="Medium List 2 Accent 3"/>
+    <w:lsdException w:unhideWhenUsed="0" w:uiPriority="67" w:semiHidden="0" w:name="Medium Grid 1 Accent 3"/>
+    <w:lsdException w:unhideWhenUsed="0" w:uiPriority="68" w:semiHidden="0" w:name="Medium Grid 2 Accent 3"/>
+    <w:lsdException w:unhideWhenUsed="0" w:uiPriority="69" w:semiHidden="0" w:name="Medium Grid 3 Accent 3"/>
+    <w:lsdException w:unhideWhenUsed="0" w:uiPriority="70" w:semiHidden="0" w:name="Dark List Accent 3"/>
+    <w:lsdException w:unhideWhenUsed="0" w:uiPriority="71" w:semiHidden="0" w:name="Colorful Shading Accent 3"/>
+    <w:lsdException w:unhideWhenUsed="0" w:uiPriority="72" w:semiHidden="0" w:name="Colorful List Accent 3"/>
+    <w:lsdException w:unhideWhenUsed="0" w:uiPriority="73" w:semiHidden="0" w:name="Colorful Grid Accent 3"/>
+    <w:lsdException w:unhideWhenUsed="0" w:uiPriority="60" w:semiHidden="0" w:name="Light Shading Accent 4"/>
+    <w:lsdException w:unhideWhenUsed="0" w:uiPriority="61" w:semiHidden="0" w:name="Light List Accent 4"/>
+    <w:lsdException w:unhideWhenUsed="0" w:uiPriority="62" w:semiHidden="0" w:name="Light Grid Accent 4"/>
+    <w:lsdException w:unhideWhenUsed="0" w:uiPriority="63" w:semiHidden="0" w:name="Medium Shading 1 Accent 4"/>
+    <w:lsdException w:unhideWhenUsed="0" w:uiPriority="64" w:semiHidden="0" w:name="Medium Shading 2 Accent 4"/>
+    <w:lsdException w:unhideWhenUsed="0" w:uiPriority="65" w:semiHidden="0" w:name="Medium List 1 Accent 4"/>
+    <w:lsdException w:unhideWhenUsed="0" w:uiPriority="66" w:semiHidden="0" w:name="Medium List 2 Accent 4"/>
+    <w:lsdException w:unhideWhenUsed="0" w:uiPriority="67" w:semiHidden="0" w:name="Medium Grid 1 Accent 4"/>
+    <w:lsdException w:unhideWhenUsed="0" w:uiPriority="68" w:semiHidden="0" w:name="Medium Grid 2 Accent 4"/>
+    <w:lsdException w:unhideWhenUsed="0" w:uiPriority="69" w:semiHidden="0" w:name="Medium Grid 3 Accent 4"/>
+    <w:lsdException w:unhideWhenUsed="0" w:uiPriority="70" w:semiHidden="0" w:name="Dark List Accent 4"/>
+    <w:lsdException w:unhideWhenUsed="0" w:uiPriority="71" w:semiHidden="0" w:name="Colorful Shading Accent 4"/>
+    <w:lsdException w:unhideWhenUsed="0" w:uiPriority="72" w:semiHidden="0" w:name="Colorful List Accent 4"/>
+    <w:lsdException w:unhideWhenUsed="0" w:uiPriority="73" w:semiHidden="0" w:name="Colorful Grid Accent 4"/>
+    <w:lsdException w:unhideWhenUsed="0" w:uiPriority="60" w:semiHidden="0" w:name="Light Shading Accent 5"/>
+    <w:lsdException w:unhideWhenUsed="0" w:uiPriority="61" w:semiHidden="0" w:name="Light List Accent 5"/>
+    <w:lsdException w:unhideWhenUsed="0" w:uiPriority="62" w:semiHidden="0" w:name="Light Grid Accent 5"/>
+    <w:lsdException w:unhideWhenUsed="0" w:uiPriority="63" w:semiHidden="0" w:name="Medium Shading 1 Accent 5"/>
+    <w:lsdException w:unhideWhenUsed="0" w:uiPriority="64" w:semiHidden="0" w:name="Medium Shading 2 Accent 5"/>
+    <w:lsdException w:unhideWhenUsed="0" w:uiPriority="65" w:semiHidden="0" w:name="Medium List 1 Accent 5"/>
+    <w:lsdException w:unhideWhenUsed="0" w:uiPriority="66" w:semiHidden="0" w:name="Medium List 2 Accent 5"/>
+    <w:lsdException w:unhideWhenUsed="0" w:uiPriority="67" w:semiHidden="0" w:name="Medium Grid 1 Accent 5"/>
+    <w:lsdException w:unhideWhenUsed="0" w:uiPriority="68" w:semiHidden="0" w:name="Medium Grid 2 Accent 5"/>
+    <w:lsdException w:unhideWhenUsed="0" w:uiPriority="69" w:semiHidden="0" w:name="Medium Grid 3 Accent 5"/>
+    <w:lsdException w:unhideWhenUsed="0" w:uiPriority="70" w:semiHidden="0" w:name="Dark List Accent 5"/>
+    <w:lsdException w:unhideWhenUsed="0" w:uiPriority="71" w:semiHidden="0" w:name="Colorful Shading Accent 5"/>
+    <w:lsdException w:unhideWhenUsed="0" w:uiPriority="72" w:semiHidden="0" w:name="Colorful List Accent 5"/>
+    <w:lsdException w:unhideWhenUsed="0" w:uiPriority="73" w:semiHidden="0" w:name="Colorful Grid Accent 5"/>
+    <w:lsdException w:unhideWhenUsed="0" w:uiPriority="60" w:semiHidden="0" w:name="Light Shading Accent 6"/>
+    <w:lsdException w:unhideWhenUsed="0" w:uiPriority="61" w:semiHidden="0" w:name="Light List Accent 6"/>
+    <w:lsdException w:unhideWhenUsed="0" w:uiPriority="62" w:semiHidden="0" w:name="Light Grid Accent 6"/>
+    <w:lsdException w:unhideWhenUsed="0" w:uiPriority="63" w:semiHidden="0" w:name="Medium Shading 1 Accent 6"/>
+    <w:lsdException w:unhideWhenUsed="0" w:uiPriority="64" w:semiHidden="0" w:name="Medium Shading 2 Accent 6"/>
+    <w:lsdException w:unhideWhenUsed="0" w:uiPriority="65" w:semiHidden="0" w:name="Medium List 1 Accent 6"/>
+    <w:lsdException w:unhideWhenUsed="0" w:uiPriority="66" w:semiHidden="0" w:name="Medium List 2 Accent 6"/>
+    <w:lsdException w:unhideWhenUsed="0" w:uiPriority="67" w:semiHidden="0" w:name="Medium Grid 1 Accent 6"/>
+    <w:lsdException w:unhideWhenUsed="0" w:uiPriority="68" w:semiHidden="0" w:name="Medium Grid 2 Accent 6"/>
+    <w:lsdException w:unhideWhenUsed="0" w:uiPriority="69" w:semiHidden="0" w:name="Medium Grid 3 Accent 6"/>
+    <w:lsdException w:unhideWhenUsed="0" w:uiPriority="70" w:semiHidden="0" w:name="Dark List Accent 6"/>
+    <w:lsdException w:unhideWhenUsed="0" w:uiPriority="71" w:semiHidden="0" w:name="Colorful Shading Accent 6"/>
+    <w:lsdException w:unhideWhenUsed="0" w:uiPriority="72" w:semiHidden="0" w:name="Colorful List Accent 6"/>
+    <w:lsdException w:unhideWhenUsed="0" w:uiPriority="73" w:semiHidden="0" w:name="Colorful Grid Accent 6"/>
   </w:latentStyles>
-  <w:style w:type="paragraph" w:default="1" w:styleId="Normal">
+  <w:style w:type="paragraph" w:default="1" w:styleId="1">
     <w:name w:val="Normal"/>
     <w:qFormat/>
-    <w:rsid w:val="008B7BDA"/>
+    <w:uiPriority w:val="0"/>
     <w:rPr>
-      <w:rFonts w:asciiTheme="minorHAnsi" w:eastAsiaTheme="minorEastAsia" w:hAnsiTheme="minorHAnsi" w:cstheme="minorBidi"/>
-      <w:lang w:eastAsia="zh-CN"/>
+      <w:rFonts w:asciiTheme="minorHAnsi" w:hAnsiTheme="minorHAnsi" w:eastAsiaTheme="minorEastAsia" w:cstheme="minorBidi"/>
+      <w:lang w:val="en-US" w:eastAsia="zh-CN" w:bidi="ar-SA"/>
     </w:rPr>
   </w:style>
-  <w:style w:type="character" w:default="1" w:styleId="DefaultParagraphFont">
+  <w:style w:type="character" w:default="1" w:styleId="2">
     <w:name w:val="Default Paragraph Font"/>
-    <w:uiPriority w:val="1"/>
-    <w:semiHidden/>
-    <w:unhideWhenUsed/>
-  </w:style>
-  <w:style w:type="table" w:default="1" w:styleId="TableNormal">
-    <w:name w:val="Normal Table"/>
-    <w:uiPriority w:val="99"/>
     <w:semiHidden/>
     <w:unhideWhenUsed/>
     <w:qFormat/>
+    <w:uiPriority w:val="1"/>
+  </w:style>
+  <w:style w:type="table" w:default="1" w:styleId="3">
+    <w:name w:val="Normal Table"/>
+    <w:semiHidden/>
+    <w:unhideWhenUsed/>
+    <w:qFormat/>
+    <w:uiPriority w:val="99"/>
     <w:tblPr>
-      <w:tblInd w:w="0" w:type="dxa"/>
       <w:tblCellMar>
         <w:top w:w="0" w:type="dxa"/>
         <w:left w:w="108" w:type="dxa"/>
@@ -3180,16 +3193,10 @@
       </w:tblCellMar>
     </w:tblPr>
   </w:style>
-  <w:style w:type="numbering" w:default="1" w:styleId="NoList">
-    <w:name w:val="No List"/>
-    <w:uiPriority w:val="99"/>
-    <w:semiHidden/>
-    <w:unhideWhenUsed/>
-  </w:style>
-  <w:style w:type="paragraph" w:styleId="Header">
+  <w:style w:type="paragraph" w:styleId="4">
     <w:name w:val="header"/>
-    <w:basedOn w:val="Normal"/>
-    <w:rsid w:val="008B7BDA"/>
+    <w:basedOn w:val="1"/>
+    <w:uiPriority w:val="0"/>
     <w:pPr>
       <w:tabs>
         <w:tab w:val="center" w:pos="4153"/>
@@ -3457,7 +3464,6 @@
     </a:fmtScheme>
   </a:themeElements>
   <a:objectDefaults/>
-  <a:extraClrSchemeLst/>
 </a:theme>
 </file>
 

</xml_diff>